<commit_message>
1D started justification of L3 cache misses
</commit_message>
<xml_diff>
--- a/Coursework.docx
+++ b/Coursework.docx
@@ -1627,6 +1627,14 @@
     </w:p>
     <w:p>
       <w:r>
+        <w:t>Fig.</w:t>
+      </w:r>
+      <w:r>
+        <w:t>4</w:t>
+      </w:r>
+    </w:p>
+    <w:p>
+      <w:r>
         <w:rPr>
           <w:noProof/>
         </w:rPr>
@@ -1680,7 +1688,369 @@
         </w:drawing>
       </w:r>
     </w:p>
+    <w:p>
+      <w:r>
+        <w:t xml:space="preserve">Fig.4 shows the </w:t>
+      </w:r>
+      <w:proofErr w:type="spellStart"/>
+      <w:r>
+        <w:t>Cachegrind</w:t>
+      </w:r>
+      <w:proofErr w:type="spellEnd"/>
+      <w:r>
+        <w:t xml:space="preserve"> output for the program running 1 time with the LL misses being the number of L3 cache misses.</w:t>
+      </w:r>
+      <w:r>
+        <w:t xml:space="preserve"> </w:t>
+      </w:r>
+    </w:p>
+    <w:p>
+      <w:r>
+        <w:t>Size of A[N][N]</w:t>
+      </w:r>
+    </w:p>
+    <w:p>
+      <w:r>
+        <w:t>N*N = 268,435,456 floats</w:t>
+      </w:r>
+    </w:p>
+    <w:p>
+      <w:r>
+        <w:lastRenderedPageBreak/>
+        <w:t xml:space="preserve">Each float is 4 bytes meaning the 2d array A takes up </w:t>
+      </w:r>
+    </w:p>
+    <w:p>
+      <w:pPr>
+        <w:rPr>
+          <w:rStyle w:val="qv3wpe"/>
+        </w:rPr>
+      </w:pPr>
+      <w:r>
+        <w:t xml:space="preserve">N*N*4 bytes = </w:t>
+      </w:r>
+      <w:r>
+        <w:rPr>
+          <w:rStyle w:val="qv3wpe"/>
+        </w:rPr>
+        <w:t>1,073,741,824 bytes</w:t>
+      </w:r>
+    </w:p>
+    <w:p>
+      <w:pPr>
+        <w:rPr>
+          <w:rStyle w:val="qv3wpe"/>
+        </w:rPr>
+      </w:pPr>
+      <w:r>
+        <w:rPr>
+          <w:rStyle w:val="qv3wpe"/>
+        </w:rPr>
+        <w:t>Roughly 1.07 GB</w:t>
+      </w:r>
+    </w:p>
+    <w:p>
+      <w:pPr>
+        <w:rPr>
+          <w:rStyle w:val="qv3wpe"/>
+        </w:rPr>
+      </w:pPr>
+      <w:r>
+        <w:rPr>
+          <w:rStyle w:val="qv3wpe"/>
+        </w:rPr>
+        <w:t xml:space="preserve">With the L3 Cache </w:t>
+      </w:r>
+      <w:r>
+        <w:rPr>
+          <w:rStyle w:val="qv3wpe"/>
+        </w:rPr>
+        <w:t>being significantly smaller</w:t>
+      </w:r>
+      <w:r>
+        <w:rPr>
+          <w:rStyle w:val="qv3wpe"/>
+        </w:rPr>
+        <w:t xml:space="preserve"> </w:t>
+      </w:r>
+      <w:r>
+        <w:rPr>
+          <w:rStyle w:val="qv3wpe"/>
+        </w:rPr>
+        <w:t>(</w:t>
+      </w:r>
+      <w:r>
+        <w:rPr>
+          <w:rStyle w:val="qv3wpe"/>
+        </w:rPr>
+        <w:t>my device being 9.0 M</w:t>
+      </w:r>
+      <w:r>
+        <w:rPr>
+          <w:rStyle w:val="qv3wpe"/>
+        </w:rPr>
+        <w:t>B)</w:t>
+      </w:r>
+    </w:p>
+    <w:p>
+      <w:pPr>
+        <w:rPr>
+          <w:rStyle w:val="qv3wpe"/>
+        </w:rPr>
+      </w:pPr>
+    </w:p>
+    <w:p>
+      <w:pPr>
+        <w:rPr>
+          <w:rStyle w:val="qv3wpe"/>
+        </w:rPr>
+      </w:pPr>
+      <w:r>
+        <w:rPr>
+          <w:rStyle w:val="qv3wpe"/>
+        </w:rPr>
+        <w:t>Since A is much larger than the L3 cache almost every access to new parts of A will result in a L3 cache miss as not all of A can fit within the L3 cache.</w:t>
+      </w:r>
+    </w:p>
     <w:p/>
+    <w:p>
+      <w:r>
+        <w:t>Access Patterns</w:t>
+      </w:r>
+    </w:p>
+    <w:p>
+      <w:r>
+        <w:t>Step 2 &amp; step 3 access A[</w:t>
+      </w:r>
+      <w:proofErr w:type="spellStart"/>
+      <w:r>
+        <w:t>i</w:t>
+      </w:r>
+      <w:proofErr w:type="spellEnd"/>
+      <w:r>
+        <w:t>][j]</w:t>
+      </w:r>
+    </w:p>
+    <w:p>
+      <w:r>
+        <w:t xml:space="preserve">Step 2 access A row by row (this means there isn’t any </w:t>
+      </w:r>
+      <w:proofErr w:type="spellStart"/>
+      <w:r>
+        <w:t>spacial</w:t>
+      </w:r>
+      <w:proofErr w:type="spellEnd"/>
+      <w:r>
+        <w:t xml:space="preserve"> locality past the vectorised </w:t>
+      </w:r>
+      <w:proofErr w:type="gramStart"/>
+      <w:r>
+        <w:t>4)(</w:t>
+      </w:r>
+      <w:proofErr w:type="gramEnd"/>
+      <w:r>
+        <w:t xml:space="preserve">no temporal as they </w:t>
+      </w:r>
+      <w:proofErr w:type="spellStart"/>
+      <w:r>
+        <w:t>arnt</w:t>
+      </w:r>
+      <w:proofErr w:type="spellEnd"/>
+      <w:r>
+        <w:t xml:space="preserve"> reused) (lack of locality means)</w:t>
+      </w:r>
+    </w:p>
+    <w:p>
+      <w:r>
+        <w:t xml:space="preserve">Step 3 </w:t>
+      </w:r>
+      <w:r>
+        <w:t>has</w:t>
+      </w:r>
+    </w:p>
+    <w:p>
+      <w:r>
+        <w:t>THIS CAUSES CACHE THRASHING (</w:t>
+      </w:r>
+      <w:r>
+        <w:t>repeatedly access data whose size is larger than the cache size, the data gets pushed out of the cache even if the intent is to use it</w:t>
+      </w:r>
+      <w:r>
+        <w:t>)</w:t>
+      </w:r>
+    </w:p>
+    <w:p/>
+    <w:p>
+      <w:pPr>
+        <w:rPr>
+          <w:rStyle w:val="qv3wpe"/>
+        </w:rPr>
+      </w:pPr>
+      <w:proofErr w:type="spellStart"/>
+      <w:r>
+        <w:t>Basicly</w:t>
+      </w:r>
+      <w:proofErr w:type="spellEnd"/>
+      <w:r>
+        <w:t xml:space="preserve"> N is large which make A[N][N] very large (16384 x 16384 = 268,435,</w:t>
+      </w:r>
+      <w:r>
+        <w:t>456</w:t>
+      </w:r>
+      <w:r>
+        <w:t>)</w:t>
+      </w:r>
+      <w:r>
+        <w:t xml:space="preserve">. That’s N^2 floats = </w:t>
+      </w:r>
+      <w:r>
+        <w:rPr>
+          <w:rStyle w:val="qv3wpe"/>
+        </w:rPr>
+        <w:t>1</w:t>
+      </w:r>
+      <w:r>
+        <w:rPr>
+          <w:rStyle w:val="qv3wpe"/>
+        </w:rPr>
+        <w:t>,</w:t>
+      </w:r>
+      <w:r>
+        <w:rPr>
+          <w:rStyle w:val="qv3wpe"/>
+        </w:rPr>
+        <w:t>073</w:t>
+      </w:r>
+      <w:r>
+        <w:rPr>
+          <w:rStyle w:val="qv3wpe"/>
+        </w:rPr>
+        <w:t>,</w:t>
+      </w:r>
+      <w:r>
+        <w:rPr>
+          <w:rStyle w:val="qv3wpe"/>
+        </w:rPr>
+        <w:t>741</w:t>
+      </w:r>
+      <w:r>
+        <w:rPr>
+          <w:rStyle w:val="qv3wpe"/>
+        </w:rPr>
+        <w:t>,</w:t>
+      </w:r>
+      <w:r>
+        <w:rPr>
+          <w:rStyle w:val="qv3wpe"/>
+        </w:rPr>
+        <w:t>824</w:t>
+      </w:r>
+      <w:r>
+        <w:rPr>
+          <w:rStyle w:val="qv3wpe"/>
+        </w:rPr>
+        <w:t xml:space="preserve"> bytes = 1.07… Gb which def doesn’t fit into L3 cache. </w:t>
+      </w:r>
+      <w:proofErr w:type="gramStart"/>
+      <w:r>
+        <w:rPr>
+          <w:rStyle w:val="qv3wpe"/>
+        </w:rPr>
+        <w:t>Basically</w:t>
+      </w:r>
+      <w:proofErr w:type="gramEnd"/>
+      <w:r>
+        <w:rPr>
+          <w:rStyle w:val="qv3wpe"/>
+        </w:rPr>
+        <w:t xml:space="preserve"> almost every call to A will be a cache miss</w:t>
+      </w:r>
+    </w:p>
+    <w:p/>
+    <w:p/>
+    <w:p>
+      <w:r>
+        <w:t>Estimating cache misses for each access pattern</w:t>
+      </w:r>
+    </w:p>
+    <w:p>
+      <w:r>
+        <w:t>Step 2 – goes through each row of A four floats at a time (j+=4) meaning 1 cache miss occurs every 16 floats.</w:t>
+      </w:r>
+    </w:p>
+    <w:p>
+      <w:r>
+        <w:t>For 1 row:</w:t>
+      </w:r>
+      <w:r>
+        <w:tab/>
+        <w:t>N/16 = 1024</w:t>
+      </w:r>
+    </w:p>
+    <w:p>
+      <w:r>
+        <w:t>For all rows:</w:t>
+      </w:r>
+      <w:r>
+        <w:tab/>
+        <w:t>N/16 * N = 16,777,216 cache misses</w:t>
+      </w:r>
+    </w:p>
+    <w:p/>
+    <w:p>
+      <w:r>
+        <w:t xml:space="preserve">Step 3 – A is access over </w:t>
+      </w:r>
+      <w:proofErr w:type="spellStart"/>
+      <w:r>
+        <w:t>i</w:t>
+      </w:r>
+      <w:proofErr w:type="spellEnd"/>
+      <w:r>
+        <w:t xml:space="preserve"> &amp; j. as it goes through each row its similar to step 2 and thus will also have </w:t>
+      </w:r>
+      <w:r>
+        <w:t>16,777,216 cache misses</w:t>
+      </w:r>
+      <w:r>
+        <w:t>.</w:t>
+      </w:r>
+    </w:p>
+    <w:p/>
+    <w:p>
+      <w:r>
+        <w:t xml:space="preserve">AS SHOWN BY THE CACHEGRIND 2 x </w:t>
+      </w:r>
+      <w:r>
+        <w:t>16,777,216</w:t>
+      </w:r>
+      <w:r>
+        <w:t xml:space="preserve"> = 33,554,432 cache misses. THE CACHEGRIND SHOWS </w:t>
+      </w:r>
+      <w:r>
+        <w:t>33,562,149</w:t>
+      </w:r>
+      <w:r>
+        <w:t xml:space="preserve"> read misses</w:t>
+      </w:r>
+      <w:r>
+        <w:t>. THEY ARE BASICLY THE SAME NUMBER</w:t>
+      </w:r>
+    </w:p>
+    <w:p/>
+    <w:p>
+      <w:r>
+        <w:t>For write misses step 3 is writing to y[</w:t>
+      </w:r>
+      <w:proofErr w:type="spellStart"/>
+      <w:r>
+        <w:t>i</w:t>
+      </w:r>
+      <w:proofErr w:type="spellEnd"/>
+      <w:r>
+        <w:t>]</w:t>
+      </w:r>
+    </w:p>
     <w:sectPr>
       <w:pgSz w:w="11906" w:h="16838"/>
       <w:pgMar w:top="1440" w:right="1440" w:bottom="1440" w:left="1440" w:header="708" w:footer="708" w:gutter="0"/>
@@ -2370,6 +2740,11 @@
       <w:color w:val="808080"/>
     </w:rPr>
   </w:style>
+  <w:style w:type="character" w:customStyle="1" w:styleId="qv3wpe">
+    <w:name w:val="qv3wpe"/>
+    <w:basedOn w:val="DefaultParagraphFont"/>
+    <w:rsid w:val="005D53AB"/>
+  </w:style>
 </w:styles>
 </file>
 

</xml_diff>

<commit_message>
Total cache misses justification
</commit_message>
<xml_diff>
--- a/Coursework.docx
+++ b/Coursework.docx
@@ -2019,6 +2019,35 @@
     <w:p>
       <w:r>
         <w:t>Not many write misses happen in other steps as the data is loaded and then stored back into.</w:t>
+      </w:r>
+    </w:p>
+    <w:p/>
+    <w:p/>
+    <w:p>
+      <w:r>
+        <w:t xml:space="preserve">In total cache misses 16,777,216 + </w:t>
+      </w:r>
+      <w:r>
+        <w:t>33,554,432</w:t>
+      </w:r>
+      <w:r>
+        <w:t xml:space="preserve"> = 50,331,648 estimated total cache misses (for the ones I have accounted for)</w:t>
+      </w:r>
+    </w:p>
+    <w:p>
+      <w:r>
+        <w:t>50,342,287</w:t>
+      </w:r>
+      <w:r>
+        <w:t xml:space="preserve"> is the value </w:t>
+      </w:r>
+      <w:proofErr w:type="spellStart"/>
+      <w:r>
+        <w:t>cachegrind</w:t>
+      </w:r>
+      <w:proofErr w:type="spellEnd"/>
+      <w:r>
+        <w:t xml:space="preserve"> gave.</w:t>
       </w:r>
     </w:p>
     <w:sectPr>

</xml_diff>